<commit_message>
little edited in sarbajanik dhara jadaan
</commit_message>
<xml_diff>
--- a/ofc/estimates/sarbajanik dhara jadaan/प्रतिबेदन.docx
+++ b/ofc/estimates/sarbajanik dhara jadaan/प्रतिबेदन.docx
@@ -1,13 +1,13 @@
 
 <file path=word/document.xml><?xml version="1.0" encoding="utf-8"?>
-<w:document xmlns:wpc="http://schemas.microsoft.com/office/word/2010/wordprocessingCanvas" xmlns:cx="http://schemas.microsoft.com/office/drawing/2014/chartex" xmlns:mc="http://schemas.openxmlformats.org/markup-compatibility/2006" xmlns:o="urn:schemas-microsoft-com:office:office" xmlns:r="http://schemas.openxmlformats.org/officeDocument/2006/relationships" xmlns:m="http://schemas.openxmlformats.org/officeDocument/2006/math" xmlns:v="urn:schemas-microsoft-com:vml" xmlns:wp14="http://schemas.microsoft.com/office/word/2010/wordprocessingDrawing" xmlns:wp="http://schemas.openxmlformats.org/drawingml/2006/wordprocessingDrawing" xmlns:w10="urn:schemas-microsoft-com:office:word" xmlns:w="http://schemas.openxmlformats.org/wordprocessingml/2006/main" xmlns:w14="http://schemas.microsoft.com/office/word/2010/wordml" xmlns:w15="http://schemas.microsoft.com/office/word/2012/wordml" xmlns:w16se="http://schemas.microsoft.com/office/word/2015/wordml/symex" xmlns:wpg="http://schemas.microsoft.com/office/word/2010/wordprocessingGroup" xmlns:wpi="http://schemas.microsoft.com/office/word/2010/wordprocessingInk" xmlns:wne="http://schemas.microsoft.com/office/word/2006/wordml" xmlns:wps="http://schemas.microsoft.com/office/word/2010/wordprocessingShape" mc:Ignorable="w14 w15 w16se wp14">
+<w:document xmlns:wpc="http://schemas.microsoft.com/office/word/2010/wordprocessingCanvas" xmlns:mc="http://schemas.openxmlformats.org/markup-compatibility/2006" xmlns:o="urn:schemas-microsoft-com:office:office" xmlns:r="http://schemas.openxmlformats.org/officeDocument/2006/relationships" xmlns:m="http://schemas.openxmlformats.org/officeDocument/2006/math" xmlns:v="urn:schemas-microsoft-com:vml" xmlns:wp14="http://schemas.microsoft.com/office/word/2010/wordprocessingDrawing" xmlns:wp="http://schemas.openxmlformats.org/drawingml/2006/wordprocessingDrawing" xmlns:w10="urn:schemas-microsoft-com:office:word" xmlns:w="http://schemas.openxmlformats.org/wordprocessingml/2006/main" xmlns:w14="http://schemas.microsoft.com/office/word/2010/wordml" xmlns:w15="http://schemas.microsoft.com/office/word/2012/wordml" xmlns:wpg="http://schemas.microsoft.com/office/word/2010/wordprocessingGroup" xmlns:wpi="http://schemas.microsoft.com/office/word/2010/wordprocessingInk" xmlns:wne="http://schemas.microsoft.com/office/word/2006/wordml" xmlns:wps="http://schemas.microsoft.com/office/word/2010/wordprocessingShape" mc:Ignorable="w14 w15 wp14">
   <w:body>
     <w:p>
       <w:pPr>
         <w:spacing w:line="360" w:lineRule="auto"/>
         <w:jc w:val="both"/>
         <w:rPr>
-          <w:rFonts w:cs="Nirmala UI" w:hint="cs"/>
+          <w:rFonts w:cs="Nirmala UI"/>
         </w:rPr>
       </w:pPr>
       <w:r>
@@ -113,7 +113,21 @@
           <w:rFonts w:cs="Nirmala UI"/>
           <w:cs/>
         </w:rPr>
-        <w:t xml:space="preserve">/१० </w:t>
+        <w:t>/१</w:t>
+      </w:r>
+      <w:r>
+        <w:rPr>
+          <w:rFonts w:cs="Nirmala UI" w:hint="cs"/>
+          <w:cs/>
+        </w:rPr>
+        <w:t>१</w:t>
+      </w:r>
+      <w:r>
+        <w:rPr>
+          <w:rFonts w:cs="Nirmala UI"/>
+          <w:cs/>
+        </w:rPr>
+        <w:t xml:space="preserve"> </w:t>
       </w:r>
     </w:p>
     <w:p>
@@ -506,7 +520,21 @@
           <w:rFonts w:cs="Nirmala UI"/>
           <w:cs/>
         </w:rPr>
-        <w:t xml:space="preserve"> धारा अनि धारा को लागि चाहिने </w:t>
+        <w:t xml:space="preserve"> धारा </w:t>
+      </w:r>
+      <w:r>
+        <w:rPr>
+          <w:rFonts w:cs="Nirmala UI" w:hint="cs"/>
+          <w:cs/>
+        </w:rPr>
+        <w:t>र</w:t>
+      </w:r>
+      <w:r>
+        <w:rPr>
+          <w:rFonts w:cs="Nirmala UI"/>
+          <w:cs/>
+        </w:rPr>
+        <w:t xml:space="preserve"> धारा को लागि चाहिने </w:t>
       </w:r>
       <w:r>
         <w:rPr>
@@ -906,7 +934,7 @@
     <w:p>
       <w:pPr>
         <w:rPr>
-          <w:rFonts w:cs="Nirmala UI"/>
+          <w:rFonts w:cs="Nirmala UI" w:hint="cs"/>
           <w:cs/>
         </w:rPr>
       </w:pPr>
@@ -1118,7 +1146,7 @@
               </wp:anchor>
             </w:drawing>
           </mc:Choice>
-          <mc:Fallback>
+          <mc:Fallback xmlns:w16se="http://schemas.microsoft.com/office/word/2015/wordml/symex" xmlns:cx="http://schemas.microsoft.com/office/drawing/2014/chartex">
             <w:pict>
               <v:shapetype w14:anchorId="7F540F32" id="_x0000_t202" coordsize="21600,21600" o:spt="202" path="m,l,21600r21600,l21600,xe">
                 <v:stroke joinstyle="miter"/>
@@ -1211,7 +1239,7 @@
               </wp:anchor>
             </w:drawing>
           </mc:Choice>
-          <mc:Fallback>
+          <mc:Fallback xmlns:w16se="http://schemas.microsoft.com/office/word/2015/wordml/symex" xmlns:cx="http://schemas.microsoft.com/office/drawing/2014/chartex">
             <w:pict>
               <v:shapetype w14:anchorId="2FF46D95" id="_x0000_t32" coordsize="21600,21600" o:spt="32" o:oned="t" path="m,l21600,21600e" filled="f">
                 <v:path arrowok="t" fillok="f" o:connecttype="none"/>
@@ -1292,7 +1320,7 @@
               </wp:anchor>
             </w:drawing>
           </mc:Choice>
-          <mc:Fallback>
+          <mc:Fallback xmlns:w16se="http://schemas.microsoft.com/office/word/2015/wordml/symex" xmlns:cx="http://schemas.microsoft.com/office/drawing/2014/chartex">
             <w:pict>
               <v:oval w14:anchorId="602FD02C" id="Oval 3" o:spid="_x0000_s1026" style="position:absolute;margin-left:206.45pt;margin-top:451.35pt;width:22.25pt;height:30.35pt;z-index:251660288;visibility:visible;mso-wrap-style:square;mso-wrap-distance-left:9pt;mso-wrap-distance-top:0;mso-wrap-distance-right:9pt;mso-wrap-distance-bottom:0;mso-position-horizontal:absolute;mso-position-horizontal-relative:text;mso-position-vertical:absolute;mso-position-vertical-relative:text;v-text-anchor:middle" o:gfxdata="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" filled="f" strokecolor="red" strokeweight="1pt">
                 <v:stroke joinstyle="miter"/>
@@ -1301,23 +1329,8 @@
           </mc:Fallback>
         </mc:AlternateContent>
       </w:r>
-      <w:r>
-        <w:rPr>
-          <w:rFonts w:cs="Nirmala UI"/>
-          <w:cs/>
-        </w:rPr>
-        <w:br w:type="page"/>
-      </w:r>
       <w:bookmarkStart w:id="0" w:name="_GoBack"/>
       <w:bookmarkEnd w:id="0"/>
-    </w:p>
-    <w:p>
-      <w:pPr>
-        <w:rPr>
-          <w:rFonts w:cs="Nirmala UI"/>
-          <w:cs/>
-        </w:rPr>
-      </w:pPr>
     </w:p>
     <w:sectPr>
       <w:pgSz w:w="12240" w:h="15840"/>
@@ -1330,8 +1343,8 @@
 </file>
 
 <file path=word/numbering.xml><?xml version="1.0" encoding="utf-8"?>
-<w:numbering xmlns:wpc="http://schemas.microsoft.com/office/word/2010/wordprocessingCanvas" xmlns:cx="http://schemas.microsoft.com/office/drawing/2014/chartex" xmlns:mc="http://schemas.openxmlformats.org/markup-compatibility/2006" xmlns:o="urn:schemas-microsoft-com:office:office" xmlns:r="http://schemas.openxmlformats.org/officeDocument/2006/relationships" xmlns:m="http://schemas.openxmlformats.org/officeDocument/2006/math" xmlns:v="urn:schemas-microsoft-com:vml" xmlns:wp14="http://schemas.microsoft.com/office/word/2010/wordprocessingDrawing" xmlns:wp="http://schemas.openxmlformats.org/drawingml/2006/wordprocessingDrawing" xmlns:w10="urn:schemas-microsoft-com:office:word" xmlns:w="http://schemas.openxmlformats.org/wordprocessingml/2006/main" xmlns:w14="http://schemas.microsoft.com/office/word/2010/wordml" xmlns:w15="http://schemas.microsoft.com/office/word/2012/wordml" xmlns:w16se="http://schemas.microsoft.com/office/word/2015/wordml/symex" xmlns:wpg="http://schemas.microsoft.com/office/word/2010/wordprocessingGroup" xmlns:wpi="http://schemas.microsoft.com/office/word/2010/wordprocessingInk" xmlns:wne="http://schemas.microsoft.com/office/word/2006/wordml" xmlns:wps="http://schemas.microsoft.com/office/word/2010/wordprocessingShape" mc:Ignorable="w14 w15 w16se wp14">
-  <w:abstractNum w:abstractNumId="0" w15:restartNumberingAfterBreak="0">
+<w:numbering xmlns:wpc="http://schemas.microsoft.com/office/word/2010/wordprocessingCanvas" xmlns:mc="http://schemas.openxmlformats.org/markup-compatibility/2006" xmlns:o="urn:schemas-microsoft-com:office:office" xmlns:r="http://schemas.openxmlformats.org/officeDocument/2006/relationships" xmlns:m="http://schemas.openxmlformats.org/officeDocument/2006/math" xmlns:v="urn:schemas-microsoft-com:vml" xmlns:wp14="http://schemas.microsoft.com/office/word/2010/wordprocessingDrawing" xmlns:wp="http://schemas.openxmlformats.org/drawingml/2006/wordprocessingDrawing" xmlns:w10="urn:schemas-microsoft-com:office:word" xmlns:w="http://schemas.openxmlformats.org/wordprocessingml/2006/main" xmlns:w14="http://schemas.microsoft.com/office/word/2010/wordml" xmlns:w15="http://schemas.microsoft.com/office/word/2012/wordml" xmlns:wpg="http://schemas.microsoft.com/office/word/2010/wordprocessingGroup" xmlns:wpi="http://schemas.microsoft.com/office/word/2010/wordprocessingInk" xmlns:wne="http://schemas.microsoft.com/office/word/2006/wordml" xmlns:wps="http://schemas.microsoft.com/office/word/2010/wordprocessingShape" mc:Ignorable="w14 w15 wp14">
+  <w:abstractNum w:abstractNumId="0">
     <w:nsid w:val="21707631"/>
     <w:multiLevelType w:val="hybridMultilevel"/>
     <w:tmpl w:val="EB4A256E"/>
@@ -1420,7 +1433,7 @@
       </w:pPr>
     </w:lvl>
   </w:abstractNum>
-  <w:abstractNum w:abstractNumId="1" w15:restartNumberingAfterBreak="0">
+  <w:abstractNum w:abstractNumId="1">
     <w:nsid w:val="39F81EBD"/>
     <w:multiLevelType w:val="hybridMultilevel"/>
     <w:tmpl w:val="4E9AF1B6"/>
@@ -1509,7 +1522,7 @@
       </w:pPr>
     </w:lvl>
   </w:abstractNum>
-  <w:abstractNum w:abstractNumId="2" w15:restartNumberingAfterBreak="0">
+  <w:abstractNum w:abstractNumId="2">
     <w:nsid w:val="7B7918AF"/>
     <w:multiLevelType w:val="hybridMultilevel"/>
     <w:tmpl w:val="432A2402"/>
@@ -1611,7 +1624,7 @@
 </file>
 
 <file path=word/styles.xml><?xml version="1.0" encoding="utf-8"?>
-<w:styles xmlns:mc="http://schemas.openxmlformats.org/markup-compatibility/2006" xmlns:r="http://schemas.openxmlformats.org/officeDocument/2006/relationships" xmlns:w="http://schemas.openxmlformats.org/wordprocessingml/2006/main" xmlns:w14="http://schemas.microsoft.com/office/word/2010/wordml" xmlns:w15="http://schemas.microsoft.com/office/word/2012/wordml" xmlns:w16se="http://schemas.microsoft.com/office/word/2015/wordml/symex" mc:Ignorable="w14 w15 w16se">
+<w:styles xmlns:mc="http://schemas.openxmlformats.org/markup-compatibility/2006" xmlns:r="http://schemas.openxmlformats.org/officeDocument/2006/relationships" xmlns:w="http://schemas.openxmlformats.org/wordprocessingml/2006/main" xmlns:w14="http://schemas.microsoft.com/office/word/2010/wordml" xmlns:w15="http://schemas.microsoft.com/office/word/2012/wordml" mc:Ignorable="w14 w15">
   <w:docDefaults>
     <w:rPrDefault>
       <w:rPr>

</xml_diff>

<commit_message>
pratibedan change for sarbajanik dhara as per milan sir written, paropakar demolition actual quantity measure, kalimasta mandir estimate given to upabhokta
</commit_message>
<xml_diff>
--- a/ofc/estimates/sarbajanik dhara jadaan/प्रतिबेदन.docx
+++ b/ofc/estimates/sarbajanik dhara jadaan/प्रतिबेदन.docx
@@ -918,9 +918,10 @@
     </w:p>
     <w:p>
       <w:pPr>
-        <w:rPr>
-          <w:rFonts w:cs="Nirmala UI"/>
-          <w:noProof/>
+        <w:spacing w:line="360" w:lineRule="auto"/>
+        <w:jc w:val="right"/>
+        <w:rPr>
+          <w:rFonts w:cs="Nirmala UI"/>
         </w:rPr>
       </w:pPr>
       <w:r>
@@ -929,21 +930,895 @@
           <w:cs/>
         </w:rPr>
         <w:br w:type="page"/>
+      </w:r>
+      <w:r>
+        <w:rPr>
+          <w:rFonts w:cs="Nirmala UI"/>
+          <w:cs/>
+        </w:rPr>
+        <w:lastRenderedPageBreak/>
+        <w:tab/>
+      </w:r>
+      <w:r>
+        <w:rPr>
+          <w:rFonts w:cs="Nirmala UI" w:hint="cs"/>
+          <w:cs/>
+        </w:rPr>
+        <w:t>मिति</w:t>
+      </w:r>
+      <w:r>
+        <w:rPr>
+          <w:rFonts w:cs="Nirmala UI"/>
+          <w:cs/>
+        </w:rPr>
+        <w:t xml:space="preserve"> </w:t>
+      </w:r>
+      <w:r>
+        <w:rPr>
+          <w:rFonts w:cs="Nirmala UI" w:hint="cs"/>
+          <w:cs/>
+        </w:rPr>
+        <w:t>: २०८१/१०</w:t>
+      </w:r>
+      <w:r>
+        <w:rPr>
+          <w:rFonts w:cs="Nirmala UI"/>
+          <w:cs/>
+        </w:rPr>
+        <w:t>/१</w:t>
+      </w:r>
+      <w:r>
+        <w:rPr>
+          <w:rFonts w:cs="Nirmala UI" w:hint="cs"/>
+          <w:cs/>
+        </w:rPr>
+        <w:t>१</w:t>
+      </w:r>
+      <w:r>
+        <w:rPr>
+          <w:rFonts w:cs="Nirmala UI"/>
+          <w:cs/>
+        </w:rPr>
+        <w:t xml:space="preserve"> </w:t>
       </w:r>
     </w:p>
     <w:p>
       <w:pPr>
-        <w:rPr>
-          <w:rFonts w:cs="Nirmala UI" w:hint="cs"/>
-          <w:cs/>
-        </w:rPr>
-      </w:pPr>
-      <w:r>
-        <w:rPr>
-          <w:rFonts w:cs="Nirmala UI" w:hint="cs"/>
+        <w:spacing w:line="360" w:lineRule="auto"/>
+        <w:jc w:val="both"/>
+        <w:rPr>
+          <w:rFonts w:cs="Nirmala UI"/>
+        </w:rPr>
+      </w:pPr>
+      <w:r>
+        <w:rPr>
+          <w:rFonts w:cs="Nirmala UI" w:hint="cs"/>
+          <w:cs/>
+        </w:rPr>
+        <w:t>श्री</w:t>
+      </w:r>
+      <w:r>
+        <w:rPr>
+          <w:rFonts w:cs="Nirmala UI"/>
+          <w:cs/>
+        </w:rPr>
+        <w:t xml:space="preserve"> </w:t>
+      </w:r>
+      <w:r>
+        <w:rPr>
+          <w:rFonts w:cs="Nirmala UI" w:hint="cs"/>
+          <w:cs/>
+        </w:rPr>
+        <w:t>शंखरापुर</w:t>
+      </w:r>
+      <w:r>
+        <w:rPr>
+          <w:rFonts w:cs="Nirmala UI"/>
+          <w:cs/>
+        </w:rPr>
+        <w:t xml:space="preserve"> नगरपालिका</w:t>
+      </w:r>
+    </w:p>
+    <w:p>
+      <w:pPr>
+        <w:spacing w:line="360" w:lineRule="auto"/>
+        <w:jc w:val="both"/>
+        <w:rPr>
+          <w:rFonts w:cs="Nirmala UI"/>
+        </w:rPr>
+      </w:pPr>
+      <w:r>
+        <w:rPr>
+          <w:rFonts w:cs="Nirmala UI" w:hint="cs"/>
+          <w:cs/>
+        </w:rPr>
+        <w:t>साँखु</w:t>
+      </w:r>
+      <w:r>
+        <w:rPr>
+          <w:rFonts w:cs="Nirmala UI"/>
+          <w:cs/>
+        </w:rPr>
+        <w:t xml:space="preserve">, </w:t>
+      </w:r>
+      <w:r>
+        <w:rPr>
+          <w:rFonts w:cs="Nirmala UI" w:hint="cs"/>
+          <w:cs/>
+        </w:rPr>
+        <w:t>काठमाडौँ</w:t>
+      </w:r>
+      <w:r>
+        <w:rPr>
+          <w:rFonts w:cs="Nirmala UI"/>
+          <w:cs/>
+        </w:rPr>
+        <w:t xml:space="preserve"> </w:t>
+      </w:r>
+      <w:r>
+        <w:rPr>
+          <w:rFonts w:cs="Nirmala UI" w:hint="cs"/>
+          <w:cs/>
+        </w:rPr>
+        <w:t>|</w:t>
+      </w:r>
+    </w:p>
+    <w:p>
+      <w:pPr>
+        <w:spacing w:line="360" w:lineRule="auto"/>
+        <w:jc w:val="center"/>
+        <w:rPr>
+          <w:rFonts w:cs="Nirmala UI"/>
+        </w:rPr>
+      </w:pPr>
+      <w:r>
+        <w:rPr>
+          <w:rFonts w:cs="Nirmala UI" w:hint="cs"/>
+          <w:cs/>
+        </w:rPr>
+        <w:t>बिषय</w:t>
+      </w:r>
+      <w:r>
+        <w:rPr>
+          <w:rFonts w:cs="Nirmala UI"/>
+          <w:cs/>
+        </w:rPr>
+        <w:t xml:space="preserve"> </w:t>
+      </w:r>
+      <w:r>
+        <w:rPr>
+          <w:rFonts w:cs="Nirmala UI" w:hint="cs"/>
+          <w:cs/>
+        </w:rPr>
+        <w:t>: प्रतिबेदन</w:t>
+      </w:r>
+      <w:r>
+        <w:rPr>
+          <w:rFonts w:cs="Nirmala UI"/>
+          <w:cs/>
+        </w:rPr>
+        <w:t xml:space="preserve"> सम्बन्ध</w:t>
+      </w:r>
+      <w:r>
+        <w:rPr>
+          <w:rFonts w:cs="Nirmala UI" w:hint="cs"/>
+          <w:cs/>
+        </w:rPr>
+        <w:t>मा</w:t>
+      </w:r>
+      <w:r>
+        <w:rPr>
+          <w:rFonts w:cs="Nirmala UI"/>
+          <w:cs/>
+        </w:rPr>
+        <w:t xml:space="preserve"> </w:t>
+      </w:r>
+      <w:r>
+        <w:rPr>
+          <w:rFonts w:cs="Nirmala UI" w:hint="cs"/>
+          <w:cs/>
+        </w:rPr>
+        <w:t>|</w:t>
+      </w:r>
+    </w:p>
+    <w:p>
+      <w:pPr>
+        <w:spacing w:line="360" w:lineRule="auto"/>
+        <w:jc w:val="both"/>
+        <w:rPr>
+          <w:rFonts w:cs="Nirmala UI"/>
+        </w:rPr>
+      </w:pPr>
+      <w:r>
+        <w:rPr>
+          <w:rFonts w:cs="Nirmala UI" w:hint="cs"/>
+          <w:cs/>
+        </w:rPr>
+        <w:t>उपरोक्त</w:t>
+      </w:r>
+      <w:r>
+        <w:rPr>
+          <w:rFonts w:cs="Nirmala UI"/>
+          <w:cs/>
+        </w:rPr>
+        <w:t xml:space="preserve"> सम्बन्ध</w:t>
+      </w:r>
+      <w:r>
+        <w:rPr>
+          <w:rFonts w:cs="Nirmala UI" w:hint="cs"/>
+          <w:cs/>
+        </w:rPr>
+        <w:t>मा</w:t>
+      </w:r>
+      <w:r>
+        <w:rPr>
+          <w:rFonts w:cs="Nirmala UI"/>
+          <w:cs/>
+        </w:rPr>
+        <w:t xml:space="preserve"> शंखरापुर नगरपालिका </w:t>
+      </w:r>
+      <w:r>
+        <w:rPr>
+          <w:rFonts w:cs="Nirmala UI" w:hint="cs"/>
+          <w:cs/>
+        </w:rPr>
+        <w:t>वडा</w:t>
+      </w:r>
+      <w:r>
+        <w:rPr>
+          <w:rFonts w:cs="Nirmala UI"/>
+          <w:cs/>
+        </w:rPr>
+        <w:t xml:space="preserve"> नं.</w:t>
+      </w:r>
+      <w:r>
+        <w:rPr>
+          <w:rFonts w:cs="Nirmala UI" w:hint="cs"/>
+          <w:cs/>
+        </w:rPr>
+        <w:t xml:space="preserve"> ९</w:t>
+      </w:r>
+      <w:r>
+        <w:rPr>
+          <w:rFonts w:cs="Nirmala UI"/>
+          <w:cs/>
+        </w:rPr>
+        <w:t xml:space="preserve"> </w:t>
+      </w:r>
+      <w:r>
+        <w:rPr>
+          <w:rFonts w:cs="Nirmala UI" w:hint="cs"/>
+          <w:cs/>
+        </w:rPr>
+        <w:t>अन्तर्गत</w:t>
+      </w:r>
+      <w:r>
+        <w:rPr>
+          <w:rFonts w:cs="Nirmala UI"/>
+          <w:cs/>
+        </w:rPr>
+        <w:t xml:space="preserve"> </w:t>
+      </w:r>
+      <w:r>
+        <w:rPr>
+          <w:rFonts w:cs="Nirmala UI" w:hint="cs"/>
+          <w:cs/>
+        </w:rPr>
+        <w:t>खुलालटारमा</w:t>
+      </w:r>
+      <w:r>
+        <w:rPr>
+          <w:rFonts w:cs="Nirmala UI"/>
+          <w:cs/>
+        </w:rPr>
+        <w:t xml:space="preserve"> रहेको बाटिका परिसर नजिक</w:t>
+      </w:r>
+      <w:r>
+        <w:rPr>
+          <w:rFonts w:cs="Nirmala UI" w:hint="cs"/>
+          <w:cs/>
+        </w:rPr>
+        <w:t>को</w:t>
+      </w:r>
+      <w:r>
+        <w:rPr>
+          <w:rFonts w:cs="Nirmala UI"/>
+          <w:cs/>
+        </w:rPr>
+        <w:t xml:space="preserve"> टोलबासी र मनोह</w:t>
+      </w:r>
+      <w:r>
+        <w:rPr>
+          <w:rFonts w:cs="Nirmala UI" w:hint="cs"/>
+          <w:cs/>
+        </w:rPr>
+        <w:t>रा</w:t>
+      </w:r>
+      <w:r>
+        <w:rPr>
+          <w:rFonts w:cs="Nirmala UI"/>
+          <w:cs/>
+        </w:rPr>
+        <w:t xml:space="preserve"> फाँट</w:t>
+      </w:r>
+      <w:r>
+        <w:rPr>
+          <w:rFonts w:cs="Nirmala UI" w:hint="cs"/>
+          <w:cs/>
+        </w:rPr>
+        <w:t>मा</w:t>
+      </w:r>
+      <w:r>
+        <w:rPr>
+          <w:rFonts w:cs="Nirmala UI"/>
+          <w:cs/>
+        </w:rPr>
+        <w:t xml:space="preserve"> आवत</w:t>
+      </w:r>
+      <w:r>
+        <w:rPr>
+          <w:rFonts w:cs="Nirmala UI" w:hint="cs"/>
+          <w:cs/>
+        </w:rPr>
+        <w:t>जावत</w:t>
+      </w:r>
+      <w:r>
+        <w:rPr>
+          <w:rFonts w:cs="Nirmala UI"/>
+          <w:cs/>
+        </w:rPr>
+        <w:t xml:space="preserve"> ग</w:t>
+      </w:r>
+      <w:r>
+        <w:rPr>
+          <w:rFonts w:cs="Nirmala UI" w:hint="cs"/>
+          <w:cs/>
+        </w:rPr>
+        <w:t>र्ने</w:t>
+      </w:r>
+      <w:r>
+        <w:rPr>
+          <w:rFonts w:cs="Nirmala UI"/>
+          <w:cs/>
+        </w:rPr>
+        <w:t xml:space="preserve"> किसानहरुका </w:t>
+      </w:r>
+      <w:r>
+        <w:rPr>
+          <w:rFonts w:cs="Nirmala UI" w:hint="cs"/>
+          <w:cs/>
+        </w:rPr>
+        <w:t>लागि</w:t>
+      </w:r>
+      <w:r>
+        <w:rPr>
+          <w:rFonts w:cs="Nirmala UI"/>
+          <w:cs/>
+        </w:rPr>
+        <w:t xml:space="preserve"> सार्वजनिक धारा जडान </w:t>
+      </w:r>
+      <w:r>
+        <w:rPr>
+          <w:rFonts w:cs="Nirmala UI" w:hint="cs"/>
+          <w:cs/>
+        </w:rPr>
+        <w:t>गरेको</w:t>
+      </w:r>
+      <w:r>
+        <w:rPr>
+          <w:rFonts w:cs="Nirmala UI"/>
+          <w:cs/>
+        </w:rPr>
+        <w:t xml:space="preserve"> भनि</w:t>
+      </w:r>
+      <w:r>
+        <w:rPr>
+          <w:rFonts w:cs="Nirmala UI" w:hint="cs"/>
+          <w:cs/>
+        </w:rPr>
+        <w:t xml:space="preserve"> आएको</w:t>
+      </w:r>
+      <w:r>
+        <w:rPr>
+          <w:rFonts w:cs="Nirmala UI"/>
+          <w:cs/>
+        </w:rPr>
+        <w:t xml:space="preserve"> पत्र अनुसार उक्त स्थान</w:t>
+      </w:r>
+      <w:bookmarkStart w:id="0" w:name="_GoBack"/>
+      <w:bookmarkEnd w:id="0"/>
+      <w:r>
+        <w:rPr>
+          <w:rFonts w:cs="Nirmala UI" w:hint="cs"/>
+          <w:cs/>
+        </w:rPr>
+        <w:t>मा</w:t>
+      </w:r>
+      <w:r>
+        <w:rPr>
+          <w:rFonts w:cs="Nirmala UI"/>
+          <w:cs/>
+        </w:rPr>
+        <w:t xml:space="preserve"> </w:t>
+      </w:r>
+      <w:r>
+        <w:rPr>
+          <w:rFonts w:cs="Nirmala UI" w:hint="cs"/>
+          <w:cs/>
+        </w:rPr>
+        <w:t>स्थ</w:t>
+      </w:r>
+      <w:r>
+        <w:rPr>
+          <w:rFonts w:cs="Nirmala UI" w:hint="cs"/>
+          <w:cs/>
+        </w:rPr>
+        <w:t>लगत</w:t>
+      </w:r>
+      <w:r>
+        <w:rPr>
+          <w:rFonts w:cs="Nirmala UI"/>
+          <w:cs/>
+        </w:rPr>
+        <w:t xml:space="preserve"> निरीक्षण गर्दा त्यस स्थान नजिकै </w:t>
+      </w:r>
+      <w:r>
+        <w:rPr>
+          <w:rFonts w:cs="Nirmala UI" w:hint="cs"/>
+          <w:cs/>
+        </w:rPr>
+        <w:t>एउटा</w:t>
+      </w:r>
+      <w:r>
+        <w:rPr>
+          <w:rFonts w:cs="Nirmala UI"/>
+          <w:cs/>
+        </w:rPr>
+        <w:t xml:space="preserve"> धारा </w:t>
+      </w:r>
+      <w:r>
+        <w:rPr>
+          <w:rFonts w:cs="Nirmala UI" w:hint="cs"/>
+          <w:cs/>
+        </w:rPr>
+        <w:t>र</w:t>
+      </w:r>
+      <w:r>
+        <w:rPr>
+          <w:rFonts w:cs="Nirmala UI"/>
+          <w:cs/>
+        </w:rPr>
+        <w:t xml:space="preserve"> धारा को लागि चाहिने </w:t>
+      </w:r>
+      <w:r>
+        <w:rPr>
+          <w:rFonts w:cs="Nirmala UI" w:hint="cs"/>
+          <w:cs/>
+        </w:rPr>
+        <w:t>कालो</w:t>
+      </w:r>
+      <w:r>
+        <w:rPr>
+          <w:rFonts w:cs="Nirmala UI"/>
+          <w:cs/>
+        </w:rPr>
+        <w:t xml:space="preserve"> पाईप, </w:t>
+      </w:r>
+      <w:r>
+        <w:rPr>
+          <w:rFonts w:cs="Nirmala UI" w:hint="cs"/>
+          <w:cs/>
+        </w:rPr>
+        <w:t>जी</w:t>
+      </w:r>
+      <w:r>
+        <w:rPr>
+          <w:rFonts w:cs="Nirmala UI"/>
+          <w:cs/>
+        </w:rPr>
+        <w:t xml:space="preserve">. </w:t>
+      </w:r>
+      <w:r>
+        <w:rPr>
+          <w:rFonts w:cs="Nirmala UI" w:hint="cs"/>
+          <w:cs/>
+        </w:rPr>
+        <w:t>आई</w:t>
+      </w:r>
+      <w:r>
+        <w:rPr>
+          <w:rFonts w:cs="Nirmala UI"/>
+          <w:cs/>
+        </w:rPr>
+        <w:t xml:space="preserve"> </w:t>
+      </w:r>
+      <w:r>
+        <w:rPr>
+          <w:rFonts w:cs="Nirmala UI" w:hint="cs"/>
+          <w:cs/>
+        </w:rPr>
+        <w:t>पाईप आदि</w:t>
+      </w:r>
+      <w:r>
+        <w:rPr>
+          <w:rFonts w:cs="Nirmala UI"/>
+          <w:cs/>
+        </w:rPr>
+        <w:t xml:space="preserve"> </w:t>
+      </w:r>
+      <w:r>
+        <w:rPr>
+          <w:rFonts w:cs="Nirmala UI" w:hint="cs"/>
+          <w:cs/>
+        </w:rPr>
+        <w:t>लगायत</w:t>
+      </w:r>
+      <w:r>
+        <w:rPr>
+          <w:rFonts w:cs="Nirmala UI"/>
+          <w:cs/>
+        </w:rPr>
+        <w:t xml:space="preserve">का </w:t>
+      </w:r>
+      <w:r>
+        <w:rPr>
+          <w:rFonts w:cs="Nirmala UI" w:hint="cs"/>
+          <w:cs/>
+        </w:rPr>
+        <w:t>सामानहरु</w:t>
+      </w:r>
+      <w:r>
+        <w:rPr>
+          <w:rFonts w:cs="Nirmala UI"/>
+          <w:cs/>
+        </w:rPr>
+        <w:t xml:space="preserve"> </w:t>
+      </w:r>
+      <w:r>
+        <w:rPr>
+          <w:rFonts w:cs="Nirmala UI" w:hint="cs"/>
+          <w:cs/>
+        </w:rPr>
+        <w:t>जडान</w:t>
+      </w:r>
+      <w:r>
+        <w:rPr>
+          <w:rFonts w:cs="Nirmala UI"/>
+          <w:cs/>
+        </w:rPr>
+        <w:t xml:space="preserve"> ग</w:t>
+      </w:r>
+      <w:r>
+        <w:rPr>
+          <w:rFonts w:cs="Nirmala UI" w:hint="cs"/>
+          <w:cs/>
+        </w:rPr>
+        <w:t>री</w:t>
+      </w:r>
+      <w:r>
+        <w:rPr>
+          <w:rFonts w:cs="Nirmala UI"/>
+          <w:cs/>
+        </w:rPr>
+        <w:t xml:space="preserve"> उक्त सार्वजनिक धारा संचालन </w:t>
+      </w:r>
+      <w:r>
+        <w:rPr>
+          <w:rFonts w:cs="Nirmala UI" w:hint="cs"/>
+          <w:cs/>
+        </w:rPr>
+        <w:t>भएको</w:t>
+      </w:r>
+      <w:r>
+        <w:rPr>
+          <w:rFonts w:cs="Nirmala UI"/>
+          <w:cs/>
+        </w:rPr>
+        <w:t xml:space="preserve"> व्यहोरा अनुरोध </w:t>
+      </w:r>
+      <w:r>
+        <w:rPr>
+          <w:rFonts w:cs="Nirmala UI" w:hint="cs"/>
+          <w:cs/>
+        </w:rPr>
+        <w:t>छ</w:t>
+      </w:r>
+      <w:r>
+        <w:rPr>
+          <w:rFonts w:cs="Nirmala UI"/>
+          <w:cs/>
+        </w:rPr>
+        <w:t xml:space="preserve"> | </w:t>
+      </w:r>
+      <w:r>
+        <w:rPr>
+          <w:rFonts w:cs="Nirmala UI" w:hint="cs"/>
+          <w:cs/>
+        </w:rPr>
+        <w:t>उक्त</w:t>
+      </w:r>
+      <w:r>
+        <w:rPr>
+          <w:rFonts w:cs="Nirmala UI"/>
+          <w:cs/>
+        </w:rPr>
+        <w:t xml:space="preserve"> कार्यको </w:t>
+      </w:r>
+      <w:r>
+        <w:rPr>
+          <w:rFonts w:cs="Nirmala UI" w:hint="cs"/>
+          <w:cs/>
+        </w:rPr>
+        <w:t xml:space="preserve"> स्थलगत</w:t>
+      </w:r>
+      <w:r>
+        <w:rPr>
+          <w:rFonts w:cs="Nirmala UI"/>
+          <w:cs/>
+        </w:rPr>
+        <w:t xml:space="preserve"> निरीक्षण</w:t>
+      </w:r>
+      <w:r>
+        <w:rPr>
+          <w:rFonts w:cs="Nirmala UI" w:hint="cs"/>
+          <w:cs/>
+        </w:rPr>
+        <w:t>का</w:t>
+      </w:r>
+      <w:r>
+        <w:rPr>
+          <w:rFonts w:cs="Nirmala UI"/>
+          <w:cs/>
+        </w:rPr>
+        <w:t xml:space="preserve"> क्रममा खिचिएका केहि फोटोहरु यसै साथ संलग्न गरीए</w:t>
+      </w:r>
+      <w:r>
+        <w:rPr>
+          <w:rFonts w:cs="Nirmala UI" w:hint="cs"/>
+          <w:cs/>
+        </w:rPr>
+        <w:t>को</w:t>
+      </w:r>
+      <w:r>
+        <w:rPr>
+          <w:rFonts w:cs="Nirmala UI"/>
+          <w:cs/>
+        </w:rPr>
+        <w:t xml:space="preserve"> </w:t>
+      </w:r>
+      <w:r>
+        <w:rPr>
+          <w:rFonts w:cs="Nirmala UI" w:hint="cs"/>
+          <w:cs/>
+        </w:rPr>
+        <w:t>छ</w:t>
+      </w:r>
+      <w:r>
+        <w:rPr>
+          <w:rFonts w:cs="Nirmala UI"/>
+          <w:cs/>
+        </w:rPr>
+        <w:t xml:space="preserve"> </w:t>
+      </w:r>
+      <w:r>
+        <w:rPr>
+          <w:rFonts w:cs="Nirmala UI" w:hint="cs"/>
+          <w:cs/>
+        </w:rPr>
+        <w:t xml:space="preserve">| </w:t>
+      </w:r>
+    </w:p>
+    <w:p>
+      <w:pPr>
+        <w:spacing w:line="360" w:lineRule="auto"/>
+        <w:rPr>
+          <w:rFonts w:cs="Nirmala UI"/>
+        </w:rPr>
+      </w:pPr>
+    </w:p>
+    <w:p>
+      <w:pPr>
+        <w:spacing w:line="360" w:lineRule="auto"/>
+        <w:ind w:left="6480" w:firstLine="720"/>
+        <w:rPr>
+          <w:rFonts w:cs="Nirmala UI"/>
+        </w:rPr>
+      </w:pPr>
+      <w:r>
+        <w:rPr>
+          <w:rFonts w:cs="Nirmala UI" w:hint="cs"/>
+          <w:u w:val="single"/>
+          <w:cs/>
+        </w:rPr>
+        <w:t>प्रतिबेदक</w:t>
+      </w:r>
+      <w:r>
+        <w:rPr>
+          <w:rFonts w:cs="Nirmala UI" w:hint="cs"/>
+          <w:u w:val="single"/>
+          <w:cs/>
+        </w:rPr>
+        <w:tab/>
+      </w:r>
+      <w:r>
+        <w:rPr>
+          <w:rFonts w:cs="Nirmala UI" w:hint="cs"/>
+          <w:cs/>
+        </w:rPr>
+        <w:tab/>
+        <w:t xml:space="preserve"> </w:t>
+      </w:r>
+      <w:r>
+        <w:rPr>
+          <w:rFonts w:cs="Nirmala UI"/>
+          <w:cs/>
+        </w:rPr>
+        <w:t xml:space="preserve">  </w:t>
+      </w:r>
+      <w:r>
+        <w:rPr>
+          <w:rFonts w:cs="Nirmala UI" w:hint="cs"/>
+          <w:cs/>
+        </w:rPr>
+        <w:t xml:space="preserve">    </w:t>
+      </w:r>
+    </w:p>
+    <w:p>
+      <w:pPr>
+        <w:spacing w:line="276" w:lineRule="auto"/>
+        <w:ind w:left="7200"/>
+        <w:jc w:val="both"/>
+        <w:rPr>
+          <w:rFonts w:cs="Nirmala UI"/>
+        </w:rPr>
+      </w:pPr>
+      <w:r>
+        <w:rPr>
+          <w:rFonts w:cs="Nirmala UI" w:hint="cs"/>
+          <w:cs/>
+        </w:rPr>
+        <w:t>कृस्टल</w:t>
+      </w:r>
+      <w:r>
+        <w:rPr>
+          <w:rFonts w:cs="Nirmala UI"/>
+          <w:cs/>
+        </w:rPr>
+        <w:t xml:space="preserve"> सुवाल</w:t>
+      </w:r>
+    </w:p>
+    <w:p>
+      <w:pPr>
+        <w:spacing w:line="276" w:lineRule="auto"/>
+        <w:ind w:left="7200"/>
+        <w:jc w:val="both"/>
+        <w:rPr>
+          <w:rFonts w:cs="Nirmala UI"/>
+        </w:rPr>
+      </w:pPr>
+      <w:r>
+        <w:rPr>
+          <w:rFonts w:cs="Nirmala UI" w:hint="cs"/>
+          <w:cs/>
+        </w:rPr>
+        <w:t>असिस्टेन्ट</w:t>
+      </w:r>
+      <w:r>
+        <w:rPr>
+          <w:rFonts w:cs="Nirmala UI"/>
+          <w:cs/>
+        </w:rPr>
+        <w:t xml:space="preserve"> सब –</w:t>
+      </w:r>
+      <w:r>
+        <w:rPr>
+          <w:rFonts w:cs="Nirmala UI" w:hint="cs"/>
+          <w:cs/>
+        </w:rPr>
+        <w:t xml:space="preserve"> इन्जिनियर</w:t>
+      </w:r>
+      <w:r>
+        <w:rPr>
+          <w:rFonts w:cs="Nirmala UI"/>
+          <w:cs/>
+        </w:rPr>
+        <w:t xml:space="preserve"> </w:t>
+      </w:r>
+    </w:p>
+    <w:p>
+      <w:pPr>
+        <w:spacing w:line="276" w:lineRule="auto"/>
+        <w:ind w:left="7200"/>
+        <w:jc w:val="both"/>
+        <w:rPr>
+          <w:rFonts w:cs="Nirmala UI"/>
+        </w:rPr>
+      </w:pPr>
+      <w:r>
+        <w:rPr>
+          <w:rFonts w:cs="Nirmala UI" w:hint="cs"/>
+          <w:cs/>
+        </w:rPr>
+        <w:t>शंखरापुर</w:t>
+      </w:r>
+      <w:r>
+        <w:rPr>
+          <w:rFonts w:cs="Nirmala UI"/>
+          <w:cs/>
+        </w:rPr>
+        <w:t xml:space="preserve"> नगरपालिका वडा </w:t>
+      </w:r>
+      <w:r>
+        <w:rPr>
+          <w:rFonts w:cs="Nirmala UI" w:hint="cs"/>
+          <w:cs/>
+        </w:rPr>
+        <w:t>नं</w:t>
+      </w:r>
+      <w:r>
+        <w:rPr>
+          <w:rFonts w:cs="Nirmala UI"/>
+          <w:cs/>
+        </w:rPr>
+        <w:t>.</w:t>
+      </w:r>
+      <w:r>
+        <w:rPr>
+          <w:rFonts w:cs="Nirmala UI" w:hint="cs"/>
+          <w:cs/>
+        </w:rPr>
+        <w:t xml:space="preserve"> ९</w:t>
+      </w:r>
+      <w:r>
+        <w:rPr>
+          <w:rFonts w:cs="Nirmala UI"/>
+          <w:cs/>
+        </w:rPr>
+        <w:t xml:space="preserve"> </w:t>
+      </w:r>
+    </w:p>
+    <w:p>
+      <w:pPr>
+        <w:rPr>
+          <w:rFonts w:cs="Nirmala UI"/>
           <w:noProof/>
         </w:rPr>
-        <w:lastRenderedPageBreak/>
+      </w:pPr>
+      <w:r>
+        <w:rPr>
+          <w:rFonts w:cs="Nirmala UI"/>
+          <w:cs/>
+        </w:rPr>
+        <w:br w:type="page"/>
+      </w:r>
+    </w:p>
+    <w:p>
+      <w:pPr>
+        <w:rPr>
+          <w:rFonts w:cs="Nirmala UI"/>
+        </w:rPr>
+      </w:pPr>
+    </w:p>
+    <w:p>
+      <w:pPr>
+        <w:rPr>
+          <w:rFonts w:cs="Nirmala UI"/>
+          <w:noProof/>
+        </w:rPr>
+      </w:pPr>
+    </w:p>
+    <w:p>
+      <w:pPr>
+        <w:rPr>
+          <w:rFonts w:cs="Nirmala UI"/>
+          <w:cs/>
+        </w:rPr>
+      </w:pPr>
+      <w:r>
+        <w:rPr>
+          <w:rFonts w:cs="Nirmala UI" w:hint="cs"/>
+          <w:noProof/>
+        </w:rPr>
         <w:drawing>
           <wp:anchor distT="0" distB="0" distL="114300" distR="114300" simplePos="0" relativeHeight="251659264" behindDoc="0" locked="0" layoutInCell="1" allowOverlap="1" wp14:anchorId="7C9004CB" wp14:editId="3C14E1AC">
             <wp:simplePos x="0" y="0"/>
@@ -1329,8 +2204,6 @@
           </mc:Fallback>
         </mc:AlternateContent>
       </w:r>
-      <w:bookmarkStart w:id="0" w:name="_GoBack"/>
-      <w:bookmarkEnd w:id="0"/>
     </w:p>
     <w:sectPr>
       <w:pgSz w:w="12240" w:h="15840"/>
@@ -2057,6 +2930,36 @@
       <w:contextualSpacing/>
     </w:pPr>
   </w:style>
+  <w:style w:type="paragraph" w:styleId="BalloonText">
+    <w:name w:val="Balloon Text"/>
+    <w:basedOn w:val="Normal"/>
+    <w:link w:val="BalloonTextChar"/>
+    <w:uiPriority w:val="99"/>
+    <w:semiHidden/>
+    <w:unhideWhenUsed/>
+    <w:rsid w:val="00AD61E9"/>
+    <w:pPr>
+      <w:spacing w:after="0" w:line="240" w:lineRule="auto"/>
+    </w:pPr>
+    <w:rPr>
+      <w:rFonts w:ascii="Segoe UI" w:hAnsi="Segoe UI" w:cs="Segoe UI"/>
+      <w:sz w:val="18"/>
+      <w:szCs w:val="16"/>
+    </w:rPr>
+  </w:style>
+  <w:style w:type="character" w:customStyle="1" w:styleId="BalloonTextChar">
+    <w:name w:val="Balloon Text Char"/>
+    <w:basedOn w:val="DefaultParagraphFont"/>
+    <w:link w:val="BalloonText"/>
+    <w:uiPriority w:val="99"/>
+    <w:semiHidden/>
+    <w:rsid w:val="00AD61E9"/>
+    <w:rPr>
+      <w:rFonts w:ascii="Segoe UI" w:hAnsi="Segoe UI" w:cs="Segoe UI"/>
+      <w:sz w:val="18"/>
+      <w:szCs w:val="16"/>
+    </w:rPr>
+  </w:style>
 </w:styles>
 </file>
 

</xml_diff>

<commit_message>
kurthali truss 400k estimate, pratibedan change, kalika mandir valuation complete
</commit_message>
<xml_diff>
--- a/ofc/estimates/sarbajanik dhara jadaan/प्रतिबेदन.docx
+++ b/ofc/estimates/sarbajanik dhara jadaan/प्रतिबेदन.docx
@@ -1325,8 +1325,6 @@
         </w:rPr>
         <w:t xml:space="preserve"> पत्र अनुसार उक्त स्थान</w:t>
       </w:r>
-      <w:bookmarkStart w:id="0" w:name="_GoBack"/>
-      <w:bookmarkEnd w:id="0"/>
       <w:r>
         <w:rPr>
           <w:rFonts w:cs="Nirmala UI" w:hint="cs"/>
@@ -1781,16 +1779,683 @@
       <w:pPr>
         <w:rPr>
           <w:rFonts w:cs="Nirmala UI"/>
+        </w:rPr>
+      </w:pPr>
+      <w:r>
+        <w:rPr>
+          <w:rFonts w:cs="Nirmala UI"/>
+          <w:cs/>
+        </w:rPr>
+        <w:br w:type="page"/>
+      </w:r>
+    </w:p>
+    <w:p>
+      <w:pPr>
+        <w:spacing w:line="360" w:lineRule="auto"/>
+        <w:jc w:val="right"/>
+        <w:rPr>
+          <w:rFonts w:cs="Nirmala UI"/>
+        </w:rPr>
+      </w:pPr>
+      <w:r>
+        <w:rPr>
+          <w:rFonts w:cs="Nirmala UI" w:hint="cs"/>
+          <w:cs/>
+        </w:rPr>
+        <w:lastRenderedPageBreak/>
+        <w:t>मिति</w:t>
+      </w:r>
+      <w:r>
+        <w:rPr>
+          <w:rFonts w:cs="Nirmala UI"/>
+          <w:cs/>
+        </w:rPr>
+        <w:t xml:space="preserve"> </w:t>
+      </w:r>
+      <w:r>
+        <w:rPr>
+          <w:rFonts w:cs="Nirmala UI" w:hint="cs"/>
+          <w:cs/>
+        </w:rPr>
+        <w:t>: २०८१/१०</w:t>
+      </w:r>
+      <w:r>
+        <w:rPr>
+          <w:rFonts w:cs="Nirmala UI"/>
+          <w:cs/>
+        </w:rPr>
+        <w:t>/१</w:t>
+      </w:r>
+      <w:r>
+        <w:rPr>
+          <w:rFonts w:cs="Nirmala UI" w:hint="cs"/>
+          <w:cs/>
+        </w:rPr>
+        <w:t>१</w:t>
+      </w:r>
+      <w:r>
+        <w:rPr>
+          <w:rFonts w:cs="Nirmala UI"/>
+          <w:cs/>
+        </w:rPr>
+        <w:t xml:space="preserve"> </w:t>
+      </w:r>
+    </w:p>
+    <w:p>
+      <w:pPr>
+        <w:spacing w:line="360" w:lineRule="auto"/>
+        <w:jc w:val="both"/>
+        <w:rPr>
+          <w:rFonts w:cs="Nirmala UI"/>
+        </w:rPr>
+      </w:pPr>
+      <w:r>
+        <w:rPr>
+          <w:rFonts w:cs="Nirmala UI" w:hint="cs"/>
+          <w:cs/>
+        </w:rPr>
+        <w:t>श्री</w:t>
+      </w:r>
+      <w:r>
+        <w:rPr>
+          <w:rFonts w:cs="Nirmala UI"/>
+          <w:cs/>
+        </w:rPr>
+        <w:t xml:space="preserve"> </w:t>
+      </w:r>
+      <w:r>
+        <w:rPr>
+          <w:rFonts w:cs="Nirmala UI" w:hint="cs"/>
+          <w:cs/>
+        </w:rPr>
+        <w:t>शंखरापुर</w:t>
+      </w:r>
+      <w:r>
+        <w:rPr>
+          <w:rFonts w:cs="Nirmala UI"/>
+          <w:cs/>
+        </w:rPr>
+        <w:t xml:space="preserve"> नगरपालिका</w:t>
+      </w:r>
+      <w:bookmarkStart w:id="0" w:name="_GoBack"/>
+      <w:bookmarkEnd w:id="0"/>
+    </w:p>
+    <w:p>
+      <w:pPr>
+        <w:spacing w:line="360" w:lineRule="auto"/>
+        <w:jc w:val="both"/>
+        <w:rPr>
+          <w:rFonts w:cs="Nirmala UI"/>
+        </w:rPr>
+      </w:pPr>
+      <w:r>
+        <w:rPr>
+          <w:rFonts w:cs="Nirmala UI" w:hint="cs"/>
+          <w:cs/>
+        </w:rPr>
+        <w:t>साँखु</w:t>
+      </w:r>
+      <w:r>
+        <w:rPr>
+          <w:rFonts w:cs="Nirmala UI"/>
+          <w:cs/>
+        </w:rPr>
+        <w:t xml:space="preserve">, </w:t>
+      </w:r>
+      <w:r>
+        <w:rPr>
+          <w:rFonts w:cs="Nirmala UI" w:hint="cs"/>
+          <w:cs/>
+        </w:rPr>
+        <w:t>काठमाडौँ</w:t>
+      </w:r>
+      <w:r>
+        <w:rPr>
+          <w:rFonts w:cs="Nirmala UI"/>
+          <w:cs/>
+        </w:rPr>
+        <w:t xml:space="preserve"> </w:t>
+      </w:r>
+      <w:r>
+        <w:rPr>
+          <w:rFonts w:cs="Nirmala UI" w:hint="cs"/>
+          <w:cs/>
+        </w:rPr>
+        <w:t>|</w:t>
+      </w:r>
+    </w:p>
+    <w:p>
+      <w:pPr>
+        <w:spacing w:line="360" w:lineRule="auto"/>
+        <w:jc w:val="center"/>
+        <w:rPr>
+          <w:rFonts w:cs="Nirmala UI"/>
+        </w:rPr>
+      </w:pPr>
+      <w:r>
+        <w:rPr>
+          <w:rFonts w:cs="Nirmala UI" w:hint="cs"/>
+          <w:cs/>
+        </w:rPr>
+        <w:t>बिषय</w:t>
+      </w:r>
+      <w:r>
+        <w:rPr>
+          <w:rFonts w:cs="Nirmala UI"/>
+          <w:cs/>
+        </w:rPr>
+        <w:t xml:space="preserve"> </w:t>
+      </w:r>
+      <w:r>
+        <w:rPr>
+          <w:rFonts w:cs="Nirmala UI" w:hint="cs"/>
+          <w:cs/>
+        </w:rPr>
+        <w:t>: प्रतिबेदन</w:t>
+      </w:r>
+      <w:r>
+        <w:rPr>
+          <w:rFonts w:cs="Nirmala UI"/>
+          <w:cs/>
+        </w:rPr>
+        <w:t xml:space="preserve"> सम्बन्ध</w:t>
+      </w:r>
+      <w:r>
+        <w:rPr>
+          <w:rFonts w:cs="Nirmala UI" w:hint="cs"/>
+          <w:cs/>
+        </w:rPr>
+        <w:t>मा</w:t>
+      </w:r>
+      <w:r>
+        <w:rPr>
+          <w:rFonts w:cs="Nirmala UI"/>
+          <w:cs/>
+        </w:rPr>
+        <w:t xml:space="preserve"> </w:t>
+      </w:r>
+      <w:r>
+        <w:rPr>
+          <w:rFonts w:cs="Nirmala UI" w:hint="cs"/>
+          <w:cs/>
+        </w:rPr>
+        <w:t>|</w:t>
+      </w:r>
+    </w:p>
+    <w:p>
+      <w:pPr>
+        <w:spacing w:line="360" w:lineRule="auto"/>
+        <w:jc w:val="both"/>
+        <w:rPr>
+          <w:rFonts w:cs="Nirmala UI" w:hint="cs"/>
+        </w:rPr>
+      </w:pPr>
+      <w:r>
+        <w:rPr>
+          <w:rFonts w:cs="Nirmala UI" w:hint="cs"/>
+          <w:cs/>
+        </w:rPr>
+        <w:t>उपरोक्त</w:t>
+      </w:r>
+      <w:r>
+        <w:rPr>
+          <w:rFonts w:cs="Nirmala UI"/>
+          <w:cs/>
+        </w:rPr>
+        <w:t xml:space="preserve"> सम्बन्ध</w:t>
+      </w:r>
+      <w:r>
+        <w:rPr>
+          <w:rFonts w:cs="Nirmala UI" w:hint="cs"/>
+          <w:cs/>
+        </w:rPr>
+        <w:t>मा</w:t>
+      </w:r>
+      <w:r>
+        <w:rPr>
+          <w:rFonts w:cs="Nirmala UI"/>
+          <w:cs/>
+        </w:rPr>
+        <w:t xml:space="preserve"> शंखरापुर नगरपालिका </w:t>
+      </w:r>
+      <w:r>
+        <w:rPr>
+          <w:rFonts w:cs="Nirmala UI" w:hint="cs"/>
+          <w:cs/>
+        </w:rPr>
+        <w:t>वडा</w:t>
+      </w:r>
+      <w:r>
+        <w:rPr>
+          <w:rFonts w:cs="Nirmala UI"/>
+          <w:cs/>
+        </w:rPr>
+        <w:t xml:space="preserve"> नं.</w:t>
+      </w:r>
+      <w:r>
+        <w:rPr>
+          <w:rFonts w:cs="Nirmala UI" w:hint="cs"/>
+          <w:cs/>
+        </w:rPr>
+        <w:t xml:space="preserve"> ९</w:t>
+      </w:r>
+      <w:r>
+        <w:rPr>
+          <w:rFonts w:cs="Nirmala UI"/>
+          <w:cs/>
+        </w:rPr>
+        <w:t xml:space="preserve"> </w:t>
+      </w:r>
+      <w:r>
+        <w:rPr>
+          <w:rFonts w:cs="Nirmala UI" w:hint="cs"/>
+          <w:cs/>
+        </w:rPr>
+        <w:t>अन्तर्गत</w:t>
+      </w:r>
+      <w:r>
+        <w:rPr>
+          <w:rFonts w:cs="Nirmala UI"/>
+          <w:cs/>
+        </w:rPr>
+        <w:t xml:space="preserve"> </w:t>
+      </w:r>
+      <w:r>
+        <w:rPr>
+          <w:rFonts w:cs="Nirmala UI" w:hint="cs"/>
+          <w:cs/>
+        </w:rPr>
+        <w:t>खुलालटारमा</w:t>
+      </w:r>
+      <w:r>
+        <w:rPr>
+          <w:rFonts w:cs="Nirmala UI"/>
+          <w:cs/>
+        </w:rPr>
+        <w:t xml:space="preserve"> रहेको </w:t>
+      </w:r>
+      <w:r>
+        <w:rPr>
+          <w:rFonts w:cs="Nirmala UI" w:hint="cs"/>
+          <w:cs/>
+        </w:rPr>
+        <w:t>गणेश</w:t>
+      </w:r>
+      <w:r>
+        <w:rPr>
+          <w:rFonts w:cs="Nirmala UI"/>
+          <w:cs/>
+        </w:rPr>
+        <w:t xml:space="preserve"> बाटिका परिसर नजि</w:t>
+      </w:r>
+      <w:r>
+        <w:rPr>
+          <w:rFonts w:cs="Nirmala UI" w:hint="cs"/>
+          <w:cs/>
+        </w:rPr>
+        <w:t>कै</w:t>
+      </w:r>
+      <w:r>
+        <w:rPr>
+          <w:rFonts w:cs="Nirmala UI"/>
+          <w:cs/>
+        </w:rPr>
+        <w:t xml:space="preserve"> १ सार्वजनिक धारा वडा नं.</w:t>
+      </w:r>
+      <w:r>
+        <w:rPr>
+          <w:rFonts w:cs="Nirmala UI" w:hint="cs"/>
+          <w:cs/>
+        </w:rPr>
+        <w:t xml:space="preserve"> ९</w:t>
+      </w:r>
+      <w:r>
+        <w:rPr>
+          <w:rFonts w:cs="Nirmala UI"/>
+          <w:cs/>
+        </w:rPr>
+        <w:t xml:space="preserve"> बाट नगर प्रमुख</w:t>
+      </w:r>
+      <w:r>
+        <w:rPr>
+          <w:rFonts w:cs="Nirmala UI" w:hint="cs"/>
+          <w:cs/>
+        </w:rPr>
+        <w:t>को</w:t>
+      </w:r>
+      <w:r>
+        <w:rPr>
+          <w:rFonts w:cs="Nirmala UI"/>
+          <w:cs/>
+        </w:rPr>
+        <w:t xml:space="preserve"> तोक आदेश बमोजिम कार्य सम्पन्न भएको जानकारी गराउदै हाल उक्त धारा</w:t>
+      </w:r>
+      <w:r>
+        <w:rPr>
+          <w:rFonts w:cs="Nirmala UI" w:hint="cs"/>
+          <w:cs/>
+        </w:rPr>
+        <w:t>बाट</w:t>
+      </w:r>
+      <w:r>
+        <w:rPr>
+          <w:rFonts w:cs="Nirmala UI"/>
+          <w:cs/>
+        </w:rPr>
+        <w:t xml:space="preserve"> पा</w:t>
+      </w:r>
+      <w:r>
+        <w:rPr>
+          <w:rFonts w:cs="Nirmala UI" w:hint="cs"/>
+          <w:cs/>
+        </w:rPr>
+        <w:t>नी</w:t>
+      </w:r>
+      <w:r>
+        <w:rPr>
+          <w:rFonts w:cs="Nirmala UI"/>
+          <w:cs/>
+        </w:rPr>
+        <w:t xml:space="preserve"> समेत </w:t>
+      </w:r>
+      <w:r>
+        <w:rPr>
+          <w:rFonts w:cs="Nirmala UI" w:hint="cs"/>
+          <w:cs/>
+        </w:rPr>
+        <w:t>संचालन</w:t>
+      </w:r>
+      <w:r>
+        <w:rPr>
+          <w:rFonts w:cs="Nirmala UI"/>
+          <w:cs/>
+        </w:rPr>
+        <w:t xml:space="preserve"> भैसकेको व्यहोरा जानकारी</w:t>
+      </w:r>
+      <w:r>
+        <w:rPr>
+          <w:rFonts w:cs="Nirmala UI" w:hint="cs"/>
+          <w:cs/>
+        </w:rPr>
+        <w:t>को</w:t>
+      </w:r>
+      <w:r>
+        <w:rPr>
+          <w:rFonts w:cs="Nirmala UI"/>
+          <w:cs/>
+        </w:rPr>
+        <w:t xml:space="preserve"> लागि अनुरोध गर्दै </w:t>
+      </w:r>
+      <w:r>
+        <w:rPr>
+          <w:rFonts w:cs="Nirmala UI" w:hint="cs"/>
+          <w:cs/>
+        </w:rPr>
+        <w:t>जडान</w:t>
+      </w:r>
+      <w:r>
+        <w:rPr>
+          <w:rFonts w:cs="Nirmala UI"/>
+          <w:cs/>
+        </w:rPr>
+        <w:t xml:space="preserve"> भएको धारा तथा कार्यको केहि फिल्ड</w:t>
+      </w:r>
+      <w:r>
+        <w:rPr>
+          <w:rFonts w:cs="Nirmala UI" w:hint="cs"/>
+          <w:cs/>
+        </w:rPr>
+        <w:t>को</w:t>
+      </w:r>
+      <w:r>
+        <w:rPr>
+          <w:rFonts w:cs="Nirmala UI"/>
+          <w:cs/>
+        </w:rPr>
+        <w:t xml:space="preserve"> </w:t>
+      </w:r>
+      <w:r>
+        <w:rPr>
+          <w:rFonts w:cs="Nirmala UI" w:hint="cs"/>
+          <w:cs/>
+        </w:rPr>
+        <w:t>फोटोहरु</w:t>
+      </w:r>
+      <w:r>
+        <w:rPr>
+          <w:rFonts w:cs="Nirmala UI"/>
+          <w:cs/>
+        </w:rPr>
+        <w:t xml:space="preserve"> समेत यसै साथ </w:t>
+      </w:r>
+      <w:r>
+        <w:rPr>
+          <w:rFonts w:cs="Nirmala UI" w:hint="cs"/>
+          <w:cs/>
+        </w:rPr>
+        <w:t>पेश</w:t>
+      </w:r>
+      <w:r>
+        <w:rPr>
+          <w:rFonts w:cs="Nirmala UI"/>
+          <w:cs/>
+        </w:rPr>
+        <w:t xml:space="preserve"> गरेको छु</w:t>
+      </w:r>
+      <w:r>
+        <w:rPr>
+          <w:rFonts w:cs="Nirmala UI" w:hint="cs"/>
+          <w:cs/>
+        </w:rPr>
+        <w:t xml:space="preserve"> </w:t>
+      </w:r>
+      <w:r>
+        <w:rPr>
+          <w:rFonts w:cs="Nirmala UI" w:hint="cs"/>
+          <w:cs/>
+        </w:rPr>
+        <w:t>|</w:t>
+      </w:r>
+    </w:p>
+    <w:p>
+      <w:pPr>
+        <w:spacing w:line="360" w:lineRule="auto"/>
+        <w:rPr>
+          <w:rFonts w:cs="Nirmala UI"/>
+        </w:rPr>
+      </w:pPr>
+    </w:p>
+    <w:p>
+      <w:pPr>
+        <w:spacing w:line="360" w:lineRule="auto"/>
+        <w:ind w:left="6480" w:firstLine="720"/>
+        <w:rPr>
+          <w:rFonts w:cs="Nirmala UI"/>
+        </w:rPr>
+      </w:pPr>
+      <w:r>
+        <w:rPr>
+          <w:rFonts w:cs="Nirmala UI" w:hint="cs"/>
+          <w:u w:val="single"/>
+          <w:cs/>
+        </w:rPr>
+        <w:t>प्रतिबेदक</w:t>
+      </w:r>
+      <w:r>
+        <w:rPr>
+          <w:rFonts w:cs="Nirmala UI" w:hint="cs"/>
+          <w:u w:val="single"/>
+          <w:cs/>
+        </w:rPr>
+        <w:tab/>
+      </w:r>
+      <w:r>
+        <w:rPr>
+          <w:rFonts w:cs="Nirmala UI" w:hint="cs"/>
+          <w:cs/>
+        </w:rPr>
+        <w:tab/>
+        <w:t xml:space="preserve"> </w:t>
+      </w:r>
+      <w:r>
+        <w:rPr>
+          <w:rFonts w:cs="Nirmala UI"/>
+          <w:cs/>
+        </w:rPr>
+        <w:t xml:space="preserve">  </w:t>
+      </w:r>
+      <w:r>
+        <w:rPr>
+          <w:rFonts w:cs="Nirmala UI" w:hint="cs"/>
+          <w:cs/>
+        </w:rPr>
+        <w:t xml:space="preserve">    </w:t>
+      </w:r>
+    </w:p>
+    <w:p>
+      <w:pPr>
+        <w:spacing w:line="276" w:lineRule="auto"/>
+        <w:ind w:left="7200"/>
+        <w:jc w:val="both"/>
+        <w:rPr>
+          <w:rFonts w:cs="Nirmala UI"/>
+        </w:rPr>
+      </w:pPr>
+      <w:r>
+        <w:rPr>
+          <w:rFonts w:cs="Nirmala UI" w:hint="cs"/>
+          <w:cs/>
+        </w:rPr>
+        <w:t>कृस्टल</w:t>
+      </w:r>
+      <w:r>
+        <w:rPr>
+          <w:rFonts w:cs="Nirmala UI"/>
+          <w:cs/>
+        </w:rPr>
+        <w:t xml:space="preserve"> सुवाल</w:t>
+      </w:r>
+    </w:p>
+    <w:p>
+      <w:pPr>
+        <w:spacing w:line="276" w:lineRule="auto"/>
+        <w:ind w:left="7200"/>
+        <w:jc w:val="both"/>
+        <w:rPr>
+          <w:rFonts w:cs="Nirmala UI"/>
+        </w:rPr>
+      </w:pPr>
+      <w:r>
+        <w:rPr>
+          <w:rFonts w:cs="Nirmala UI" w:hint="cs"/>
+          <w:cs/>
+        </w:rPr>
+        <w:t>असिस्टेन्ट</w:t>
+      </w:r>
+      <w:r>
+        <w:rPr>
+          <w:rFonts w:cs="Nirmala UI"/>
+          <w:cs/>
+        </w:rPr>
+        <w:t xml:space="preserve"> सब –</w:t>
+      </w:r>
+      <w:r>
+        <w:rPr>
+          <w:rFonts w:cs="Nirmala UI" w:hint="cs"/>
+          <w:cs/>
+        </w:rPr>
+        <w:t xml:space="preserve"> इन्जिनियर</w:t>
+      </w:r>
+      <w:r>
+        <w:rPr>
+          <w:rFonts w:cs="Nirmala UI"/>
+          <w:cs/>
+        </w:rPr>
+        <w:t xml:space="preserve"> </w:t>
+      </w:r>
+    </w:p>
+    <w:p>
+      <w:pPr>
+        <w:spacing w:line="276" w:lineRule="auto"/>
+        <w:ind w:left="7200"/>
+        <w:jc w:val="both"/>
+        <w:rPr>
+          <w:rFonts w:cs="Nirmala UI"/>
+        </w:rPr>
+      </w:pPr>
+      <w:r>
+        <w:rPr>
+          <w:rFonts w:cs="Nirmala UI" w:hint="cs"/>
+          <w:cs/>
+        </w:rPr>
+        <w:t>शंखरापुर</w:t>
+      </w:r>
+      <w:r>
+        <w:rPr>
+          <w:rFonts w:cs="Nirmala UI"/>
+          <w:cs/>
+        </w:rPr>
+        <w:t xml:space="preserve"> नगरपालिका वडा </w:t>
+      </w:r>
+      <w:r>
+        <w:rPr>
+          <w:rFonts w:cs="Nirmala UI" w:hint="cs"/>
+          <w:cs/>
+        </w:rPr>
+        <w:t>नं</w:t>
+      </w:r>
+      <w:r>
+        <w:rPr>
+          <w:rFonts w:cs="Nirmala UI"/>
+          <w:cs/>
+        </w:rPr>
+        <w:t>.</w:t>
+      </w:r>
+      <w:r>
+        <w:rPr>
+          <w:rFonts w:cs="Nirmala UI" w:hint="cs"/>
+          <w:cs/>
+        </w:rPr>
+        <w:t xml:space="preserve"> ९</w:t>
+      </w:r>
+      <w:r>
+        <w:rPr>
+          <w:rFonts w:cs="Nirmala UI"/>
+          <w:cs/>
+        </w:rPr>
+        <w:t xml:space="preserve"> </w:t>
+      </w:r>
+    </w:p>
+    <w:p>
+      <w:pPr>
+        <w:rPr>
+          <w:rFonts w:cs="Nirmala UI"/>
+          <w:cs/>
+        </w:rPr>
+      </w:pPr>
+      <w:r>
+        <w:rPr>
+          <w:rFonts w:cs="Nirmala UI"/>
+          <w:cs/>
+        </w:rPr>
+        <w:br w:type="page"/>
+      </w:r>
+    </w:p>
+    <w:p>
+      <w:pPr>
+        <w:rPr>
+          <w:rFonts w:cs="Nirmala UI" w:hint="cs"/>
+          <w:cs/>
+        </w:rPr>
+      </w:pPr>
+    </w:p>
+    <w:p>
+      <w:pPr>
+        <w:rPr>
+          <w:rFonts w:cs="Nirmala UI"/>
           <w:noProof/>
         </w:rPr>
       </w:pPr>
-      <w:r>
-        <w:rPr>
-          <w:rFonts w:cs="Nirmala UI"/>
-          <w:cs/>
-        </w:rPr>
-        <w:br w:type="page"/>
-      </w:r>
     </w:p>
     <w:p>
       <w:pPr>
@@ -2021,7 +2686,7 @@
               </wp:anchor>
             </w:drawing>
           </mc:Choice>
-          <mc:Fallback xmlns:w16se="http://schemas.microsoft.com/office/word/2015/wordml/symex" xmlns:cx="http://schemas.microsoft.com/office/drawing/2014/chartex">
+          <mc:Fallback xmlns:cx="http://schemas.microsoft.com/office/drawing/2014/chartex" xmlns:w16se="http://schemas.microsoft.com/office/word/2015/wordml/symex">
             <w:pict>
               <v:shapetype w14:anchorId="7F540F32" id="_x0000_t202" coordsize="21600,21600" o:spt="202" path="m,l,21600r21600,l21600,xe">
                 <v:stroke joinstyle="miter"/>
@@ -2114,7 +2779,7 @@
               </wp:anchor>
             </w:drawing>
           </mc:Choice>
-          <mc:Fallback xmlns:w16se="http://schemas.microsoft.com/office/word/2015/wordml/symex" xmlns:cx="http://schemas.microsoft.com/office/drawing/2014/chartex">
+          <mc:Fallback xmlns:cx="http://schemas.microsoft.com/office/drawing/2014/chartex" xmlns:w16se="http://schemas.microsoft.com/office/word/2015/wordml/symex">
             <w:pict>
               <v:shapetype w14:anchorId="2FF46D95" id="_x0000_t32" coordsize="21600,21600" o:spt="32" o:oned="t" path="m,l21600,21600e" filled="f">
                 <v:path arrowok="t" fillok="f" o:connecttype="none"/>
@@ -2195,7 +2860,7 @@
               </wp:anchor>
             </w:drawing>
           </mc:Choice>
-          <mc:Fallback xmlns:w16se="http://schemas.microsoft.com/office/word/2015/wordml/symex" xmlns:cx="http://schemas.microsoft.com/office/drawing/2014/chartex">
+          <mc:Fallback xmlns:cx="http://schemas.microsoft.com/office/drawing/2014/chartex" xmlns:w16se="http://schemas.microsoft.com/office/word/2015/wordml/symex">
             <w:pict>
               <v:oval w14:anchorId="602FD02C" id="Oval 3" o:spid="_x0000_s1026" style="position:absolute;margin-left:206.45pt;margin-top:451.35pt;width:22.25pt;height:30.35pt;z-index:251660288;visibility:visible;mso-wrap-style:square;mso-wrap-distance-left:9pt;mso-wrap-distance-top:0;mso-wrap-distance-right:9pt;mso-wrap-distance-bottom:0;mso-position-horizontal:absolute;mso-position-horizontal-relative:text;mso-position-vertical:absolute;mso-position-vertical-relative:text;v-text-anchor:middle" o:gfxdata="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" filled="f" strokecolor="red" strokeweight="1pt">
                 <v:stroke joinstyle="miter"/>

</xml_diff>